<commit_message>
Finish the demo: Wave_CDClipmap_Test.
</commit_message>
<xml_diff>
--- a/docs/Precomputed Radiance Transfer for Real-Time Rendering in Dynamics, Low-Frequency Lighting Environments.docx
+++ b/docs/Precomputed Radiance Transfer for Real-Time Rendering in Dynamics, Low-Frequency Lighting Environments.docx
@@ -110,15 +110,18 @@
         <w:t>是真实图像合成中的重要效果。不幸的是，在大规模照明环境中进行整合的一般方法</w:t>
       </w:r>
       <w:r>
-        <w:t>[8]，包括蒙特卡罗射线追踪[7] [21] [25]，放射性[6]，或多次渲染，它们在多点光源上求和来源[17] [27] [36]，对于实时渲染是不切实际的。实时，逼真的全局照明遇到三个难点 - 它必须模拟真实材料的复杂，空间变化的BRDF（</w:t>
-      </w:r>
-      <w:proofErr w:type="spellStart"/>
-      <w:r>
-        <w:t>BRDF</w:t>
-      </w:r>
-      <w:proofErr w:type="spellEnd"/>
-      <w:r>
-        <w:t>复杂度），它需要在每个点的光照方向的半球上进行积分（光整合），并且它必须考虑弹跳/遮挡效果，如阴影，因为从光源到接收器的光路干预物质（光传输复杂性）</w:t>
+        <w:t>[8]，包括蒙特卡罗射线追踪[7] [21] [25]，放射性[6]，或多次渲染，它们在多点光源上求和来源[17] [27] [36]，对于实时渲染是不切实际的。实时，逼真的全局照明遇到三个难点</w:t>
+      </w:r>
+      <w:r>
+        <w:rPr>
+          <w:rFonts w:hint="eastAsia"/>
+        </w:rPr>
+        <w:t>：</w:t>
+      </w:r>
+      <w:bookmarkStart w:id="0" w:name="_GoBack"/>
+      <w:bookmarkEnd w:id="0"/>
+      <w:r>
+        <w:t>它必须模拟真实材料的复杂，空间变化的BRDF（BRDF复杂度），它需要在每个点的光照方向的半球上进行积分（光整合），并且它必须考虑弹跳/遮挡效果，如阴影，因为从光源到接收器的光路干预物质（光传输复杂性）</w:t>
       </w:r>
       <w:r>
         <w:rPr>
@@ -150,15 +153,7 @@
         <w:t xml:space="preserve"> 我们的妥协是专注于低频照明环境，使用低阶球谐（SH）基础来有效地表示这样的环境而没有混叠。 主要思想是表示物体如何将此光散射到其自身或其相邻空间上。</w:t>
       </w:r>
     </w:p>
-    <w:p>
-      <w:pPr>
-        <w:rPr>
-          <w:rFonts w:hint="eastAsia"/>
-        </w:rPr>
-      </w:pPr>
-      <w:bookmarkStart w:id="0" w:name="_GoBack"/>
-      <w:bookmarkEnd w:id="0"/>
-    </w:p>
+    <w:p/>
     <w:sectPr>
       <w:pgSz w:w="11906" w:h="16838"/>
       <w:pgMar w:top="1440" w:right="1800" w:bottom="1440" w:left="1800" w:header="851" w:footer="992" w:gutter="0"/>
@@ -183,7 +178,7 @@
     </w:rPrDefault>
     <w:pPrDefault/>
   </w:docDefaults>
-  <w:latentStyles w:defLockedState="0" w:defUIPriority="99" w:defSemiHidden="0" w:defUnhideWhenUsed="0" w:defQFormat="0" w:count="376">
+  <w:latentStyles w:defLockedState="0" w:defUIPriority="99" w:defSemiHidden="0" w:defUnhideWhenUsed="0" w:defQFormat="0" w:count="377">
     <w:lsdException w:name="Normal" w:uiPriority="0" w:qFormat="1"/>
     <w:lsdException w:name="heading 1" w:uiPriority="9" w:qFormat="1"/>
     <w:lsdException w:name="heading 2" w:semiHidden="1" w:uiPriority="9" w:unhideWhenUsed="1" w:qFormat="1"/>
@@ -289,7 +284,6 @@
     <w:lsdException w:name="HTML Sample" w:semiHidden="1" w:unhideWhenUsed="1"/>
     <w:lsdException w:name="HTML Typewriter" w:semiHidden="1" w:unhideWhenUsed="1"/>
     <w:lsdException w:name="HTML Variable" w:semiHidden="1" w:unhideWhenUsed="1"/>
-    <w:lsdException w:name="Normal Table" w:semiHidden="1" w:unhideWhenUsed="1"/>
     <w:lsdException w:name="annotation subject" w:semiHidden="1" w:unhideWhenUsed="1"/>
     <w:lsdException w:name="No List" w:semiHidden="1" w:unhideWhenUsed="1"/>
     <w:lsdException w:name="Outline List 1" w:semiHidden="1" w:unhideWhenUsed="1"/>
@@ -336,10 +330,8 @@
     <w:lsdException w:name="Table Subtle 2" w:semiHidden="1" w:unhideWhenUsed="1"/>
     <w:lsdException w:name="Table Web 1" w:semiHidden="1" w:unhideWhenUsed="1"/>
     <w:lsdException w:name="Table Web 2" w:semiHidden="1" w:unhideWhenUsed="1"/>
-    <w:lsdException w:name="Table Web 3" w:semiHidden="1" w:unhideWhenUsed="1"/>
     <w:lsdException w:name="Balloon Text" w:semiHidden="1" w:unhideWhenUsed="1"/>
     <w:lsdException w:name="Table Grid" w:uiPriority="39"/>
-    <w:lsdException w:name="Table Theme" w:semiHidden="1" w:unhideWhenUsed="1"/>
     <w:lsdException w:name="Placeholder Text" w:semiHidden="1"/>
     <w:lsdException w:name="No Spacing" w:uiPriority="1" w:qFormat="1"/>
     <w:lsdException w:name="Light Shading" w:uiPriority="60"/>
@@ -560,6 +552,7 @@
     <w:lsdException w:name="Hashtag" w:semiHidden="1" w:unhideWhenUsed="1"/>
     <w:lsdException w:name="Unresolved Mention" w:semiHidden="1" w:unhideWhenUsed="1"/>
     <w:lsdException w:name="Smart Link" w:semiHidden="1" w:unhideWhenUsed="1"/>
+    <w:lsdException w:name="Smart Link Error" w:semiHidden="1" w:unhideWhenUsed="1"/>
   </w:latentStyles>
   <w:style w:type="paragraph" w:default="1" w:styleId="a">
     <w:name w:val="Normal"/>

</xml_diff>